<commit_message>
-Documentación: Añadir nombre del 'Equipo A' y del reto 'ChatBOC' a la documentación.
</commit_message>
<xml_diff>
--- a/documentación/ContratoEquipo.docx
+++ b/documentación/ContratoEquipo.docx
@@ -122,6 +122,18 @@
               </w:rPr>
               <w:t xml:space="preserve">Reto: </w:t>
             </w:r>
+            <w:r>
+              <w:rPr>
+                <w:rFonts w:ascii="Calibri" w:eastAsia="Times New Roman" w:hAnsi="Calibri" w:cs="Calibri"/>
+                <w:b/>
+                <w:bCs/>
+                <w:color w:val="000000" w:themeColor="text1"/>
+                <w:sz w:val="24"/>
+                <w:szCs w:val="24"/>
+                <w:lang w:eastAsia="es-ES"/>
+              </w:rPr>
+              <w:t>ChatBOC</w:t>
+            </w:r>
           </w:p>
         </w:tc>
       </w:tr>
@@ -168,7 +180,7 @@
           <w:color w:val="000000" w:themeColor="text1"/>
           <w:lang w:eastAsia="es-ES"/>
         </w:rPr>
-        <w:t xml:space="preserve"> EQUIPO 1</w:t>
+        <w:t>:</w:t>
       </w:r>
       <w:r>
         <w:rPr>
@@ -178,7 +190,67 @@
           <w:color w:val="000000" w:themeColor="text1"/>
           <w:lang w:eastAsia="es-ES"/>
         </w:rPr>
-        <w:t>:</w:t>
+        <w:t xml:space="preserve"> </w:t>
+      </w:r>
+      <w:r>
+        <w:rPr>
+          <w:rFonts w:ascii="Calibri" w:eastAsia="Times New Roman" w:hAnsi="Calibri" w:cs="Calibri"/>
+          <w:i/>
+          <w:iCs/>
+          <w:color w:val="000000" w:themeColor="text1"/>
+          <w:lang w:eastAsia="es-ES"/>
+        </w:rPr>
+        <w:t>“</w:t>
+      </w:r>
+      <w:r>
+        <w:rPr>
+          <w:rFonts w:ascii="Calibri" w:eastAsia="Times New Roman" w:hAnsi="Calibri" w:cs="Calibri"/>
+          <w:i/>
+          <w:iCs/>
+          <w:color w:val="000000" w:themeColor="text1"/>
+          <w:lang w:eastAsia="es-ES"/>
+        </w:rPr>
+        <w:t>E</w:t>
+      </w:r>
+      <w:r>
+        <w:rPr>
+          <w:rFonts w:ascii="Calibri" w:eastAsia="Times New Roman" w:hAnsi="Calibri" w:cs="Calibri"/>
+          <w:i/>
+          <w:iCs/>
+          <w:color w:val="000000" w:themeColor="text1"/>
+          <w:lang w:eastAsia="es-ES"/>
+        </w:rPr>
+        <w:t>quipo</w:t>
+      </w:r>
+      <w:r>
+        <w:rPr>
+          <w:rFonts w:ascii="Calibri" w:eastAsia="Times New Roman" w:hAnsi="Calibri" w:cs="Calibri"/>
+          <w:i/>
+          <w:iCs/>
+          <w:color w:val="000000" w:themeColor="text1"/>
+          <w:lang w:eastAsia="es-ES"/>
+        </w:rPr>
+        <w:t xml:space="preserve"> </w:t>
+      </w:r>
+      <w:r>
+        <w:rPr>
+          <w:rFonts w:ascii="Calibri" w:eastAsia="Times New Roman" w:hAnsi="Calibri" w:cs="Calibri"/>
+          <w:i/>
+          <w:iCs/>
+          <w:color w:val="000000" w:themeColor="text1"/>
+          <w:lang w:eastAsia="es-ES"/>
+        </w:rPr>
+        <w:t>A</w:t>
+      </w:r>
+      <w:r>
+        <w:rPr>
+          <w:rFonts w:ascii="Calibri" w:eastAsia="Times New Roman" w:hAnsi="Calibri" w:cs="Calibri"/>
+          <w:i/>
+          <w:iCs/>
+          <w:color w:val="000000" w:themeColor="text1"/>
+          <w:lang w:eastAsia="es-ES"/>
+        </w:rPr>
+        <w:t>”.</w:t>
       </w:r>
     </w:p>
     <w:tbl>
@@ -335,6 +407,20 @@
                 <w:szCs w:val="20"/>
                 <w:lang w:eastAsia="es-ES"/>
               </w:rPr>
+              <w:t>E</w:t>
+            </w:r>
+            <w:r>
+              <w:rPr>
+                <w:rFonts w:ascii="Calibri" w:eastAsia="Times New Roman" w:hAnsi="Calibri" w:cs="Calibri"/>
+                <w:b/>
+                <w:bCs/>
+                <w:i/>
+                <w:iCs/>
+                <w:color w:val="000000"/>
+                <w:sz w:val="20"/>
+                <w:szCs w:val="20"/>
+                <w:lang w:eastAsia="es-ES"/>
+              </w:rPr>
               <w:t>MAIL</w:t>
             </w:r>
           </w:p>
@@ -747,67 +833,6 @@
               </w:rPr>
               <w:t>jblancog03@educantabria.es</w:t>
             </w:r>
-          </w:p>
-        </w:tc>
-      </w:tr>
-      <w:tr>
-        <w:trPr>
-          <w:trHeight w:val="300"/>
-        </w:trPr>
-        <w:tc>
-          <w:tcPr>
-            <w:tcW w:w="4095" w:type="dxa"/>
-            <w:tcBorders>
-              <w:top w:val="single" w:sz="4" w:space="0" w:color="000000" w:themeColor="text1"/>
-              <w:left w:val="single" w:sz="4" w:space="0" w:color="000000" w:themeColor="text1"/>
-              <w:bottom w:val="single" w:sz="4" w:space="0" w:color="000000" w:themeColor="text1"/>
-              <w:right w:val="single" w:sz="4" w:space="0" w:color="000000" w:themeColor="text1"/>
-            </w:tcBorders>
-            <w:tcMar>
-              <w:top w:w="0" w:type="dxa"/>
-              <w:left w:w="115" w:type="dxa"/>
-              <w:bottom w:w="0" w:type="dxa"/>
-              <w:right w:w="115" w:type="dxa"/>
-            </w:tcMar>
-          </w:tcPr>
-          <w:p>
-            <w:pPr>
-              <w:spacing w:after="0" w:line="240" w:lineRule="auto"/>
-              <w:rPr>
-                <w:rFonts w:ascii="Calibri" w:eastAsia="Times New Roman" w:hAnsi="Calibri" w:cs="Calibri"/>
-                <w:sz w:val="24"/>
-                <w:szCs w:val="24"/>
-                <w:lang w:eastAsia="es-ES"/>
-              </w:rPr>
-            </w:pPr>
-          </w:p>
-        </w:tc>
-        <w:tc>
-          <w:tcPr>
-            <w:tcW w:w="4528" w:type="dxa"/>
-            <w:tcBorders>
-              <w:top w:val="single" w:sz="4" w:space="0" w:color="000000" w:themeColor="text1"/>
-              <w:left w:val="single" w:sz="4" w:space="0" w:color="000000" w:themeColor="text1"/>
-              <w:bottom w:val="single" w:sz="4" w:space="0" w:color="000000" w:themeColor="text1"/>
-              <w:right w:val="single" w:sz="4" w:space="0" w:color="000000" w:themeColor="text1"/>
-            </w:tcBorders>
-            <w:tcMar>
-              <w:top w:w="0" w:type="dxa"/>
-              <w:left w:w="115" w:type="dxa"/>
-              <w:bottom w:w="0" w:type="dxa"/>
-              <w:right w:w="115" w:type="dxa"/>
-            </w:tcMar>
-          </w:tcPr>
-          <w:p>
-            <w:pPr>
-              <w:spacing w:after="0" w:line="240" w:lineRule="auto"/>
-              <w:rPr>
-                <w:rFonts w:ascii="Calibri" w:eastAsia="Times New Roman" w:hAnsi="Calibri" w:cs="Calibri"/>
-                <w:sz w:val="24"/>
-                <w:szCs w:val="24"/>
-                <w:lang w:eastAsia="es-ES"/>
-              </w:rPr>
-            </w:pPr>
           </w:p>
         </w:tc>
       </w:tr>
@@ -3526,6 +3551,12 @@
 </file>
 
 <file path=customXml/item1.xml><?xml version="1.0" encoding="utf-8"?>
+<p:properties xmlns:p="http://schemas.microsoft.com/office/2006/metadata/properties" xmlns:xsi="http://www.w3.org/2001/XMLSchema-instance" xmlns:pc="http://schemas.microsoft.com/office/infopath/2007/PartnerControls">
+  <documentManagement/>
+</p:properties>
+</file>
+
+<file path=customXml/item2.xml><?xml version="1.0" encoding="utf-8"?>
 <ct:contentTypeSchema xmlns:ct="http://schemas.microsoft.com/office/2006/metadata/contentType" xmlns:ma="http://schemas.microsoft.com/office/2006/metadata/properties/metaAttributes" ct:_="" ma:_="" ma:contentTypeName="Documento" ma:contentTypeID="0x010100CE8683845CA09544BDD5D2CFA119F453" ma:contentTypeVersion="4" ma:contentTypeDescription="Crear nuevo documento." ma:contentTypeScope="" ma:versionID="25e64108eeebe26551eee07707bcd7de">
   <xsd:schema xmlns:xsd="http://www.w3.org/2001/XMLSchema" xmlns:xs="http://www.w3.org/2001/XMLSchema" xmlns:p="http://schemas.microsoft.com/office/2006/metadata/properties" xmlns:ns2="490ce474-600e-4e79-85eb-56e37e2f143b" targetNamespace="http://schemas.microsoft.com/office/2006/metadata/properties" ma:root="true" ma:fieldsID="23adf563ecffdbcf6d9713f65d527ff9" ns2:_="">
     <xsd:import namespace="490ce474-600e-4e79-85eb-56e37e2f143b"/>
@@ -3669,12 +3700,6 @@
 </ct:contentTypeSchema>
 </file>
 
-<file path=customXml/item2.xml><?xml version="1.0" encoding="utf-8"?>
-<p:properties xmlns:p="http://schemas.microsoft.com/office/2006/metadata/properties" xmlns:xsi="http://www.w3.org/2001/XMLSchema-instance" xmlns:pc="http://schemas.microsoft.com/office/infopath/2007/PartnerControls">
-  <documentManagement/>
-</p:properties>
-</file>
-
 <file path=customXml/item3.xml><?xml version="1.0" encoding="utf-8"?>
 <?mso-contentType ?>
 <FormTemplates xmlns="http://schemas.microsoft.com/sharepoint/v3/contenttype/forms">
@@ -3685,6 +3710,15 @@
 </file>
 
 <file path=customXml/itemProps1.xml><?xml version="1.0" encoding="utf-8"?>
+<ds:datastoreItem xmlns:ds="http://schemas.openxmlformats.org/officeDocument/2006/customXml" ds:itemID="{87152188-1334-473E-BB15-26B1F80678C4}">
+  <ds:schemaRefs>
+    <ds:schemaRef ds:uri="http://schemas.microsoft.com/office/2006/metadata/properties"/>
+    <ds:schemaRef ds:uri="http://schemas.microsoft.com/office/infopath/2007/PartnerControls"/>
+  </ds:schemaRefs>
+</ds:datastoreItem>
+</file>
+
+<file path=customXml/itemProps2.xml><?xml version="1.0" encoding="utf-8"?>
 <ds:datastoreItem xmlns:ds="http://schemas.openxmlformats.org/officeDocument/2006/customXml" ds:itemID="{AAF61108-BF77-4265-AB62-D0BA065695B2}">
   <ds:schemaRefs>
     <ds:schemaRef ds:uri="http://schemas.microsoft.com/office/2006/metadata/contentType"/>
@@ -3702,15 +3736,6 @@
 </ds:datastoreItem>
 </file>
 
-<file path=customXml/itemProps2.xml><?xml version="1.0" encoding="utf-8"?>
-<ds:datastoreItem xmlns:ds="http://schemas.openxmlformats.org/officeDocument/2006/customXml" ds:itemID="{87152188-1334-473E-BB15-26B1F80678C4}">
-  <ds:schemaRefs>
-    <ds:schemaRef ds:uri="http://schemas.microsoft.com/office/2006/metadata/properties"/>
-    <ds:schemaRef ds:uri="http://schemas.microsoft.com/office/infopath/2007/PartnerControls"/>
-  </ds:schemaRefs>
-</ds:datastoreItem>
-</file>
-
 <file path=customXml/itemProps3.xml><?xml version="1.0" encoding="utf-8"?>
 <ds:datastoreItem xmlns:ds="http://schemas.openxmlformats.org/officeDocument/2006/customXml" ds:itemID="{E801B407-F152-4637-AEAE-282D2138EFAB}">
   <ds:schemaRefs>

</xml_diff>